<commit_message>
Izvršene prepravke na scenariju odjave rezervacija
</commit_message>
<xml_diff>
--- a/Scenariji/Scenario_odjava rezervacije.docx
+++ b/Scenariji/Scenario_odjava rezervacije.docx
@@ -4,6 +4,595 @@
   <w:body>
     <w:p>
       <w:pPr>
+        <w:pStyle w:val="TextBody"/>
+        <w:bidi w:val="0"/>
+        <w:spacing w:lineRule="auto" w:line="331" w:before="0" w:after="60"/>
+        <w:jc w:val="center"/>
+        <w:rPr/>
+      </w:pPr>
+      <w:r>
+        <w:rPr>
+          <w:rFonts w:ascii="Arial" w:hAnsi="Arial"/>
+          <w:b w:val="false"/>
+          <w:i w:val="false"/>
+          <w:caps w:val="false"/>
+          <w:smallCaps w:val="false"/>
+          <w:strike w:val="false"/>
+          <w:dstrike w:val="false"/>
+          <w:color w:val="000000"/>
+          <w:sz w:val="40"/>
+          <w:u w:val="none"/>
+          <w:effect w:val="none"/>
+          <w:shd w:fill="auto" w:val="clear"/>
+        </w:rPr>
+        <w:t>Univerzitet u Sarajevu</w:t>
+      </w:r>
+    </w:p>
+    <w:p>
+      <w:pPr>
+        <w:pStyle w:val="TextBody"/>
+        <w:bidi w:val="0"/>
+        <w:spacing w:lineRule="auto" w:line="331" w:before="0" w:after="60"/>
+        <w:jc w:val="center"/>
+        <w:rPr/>
+      </w:pPr>
+      <w:r>
+        <w:rPr>
+          <w:rFonts w:ascii="Arial" w:hAnsi="Arial"/>
+          <w:b w:val="false"/>
+          <w:i w:val="false"/>
+          <w:caps w:val="false"/>
+          <w:smallCaps w:val="false"/>
+          <w:strike w:val="false"/>
+          <w:dstrike w:val="false"/>
+          <w:color w:val="000000"/>
+          <w:sz w:val="40"/>
+          <w:u w:val="none"/>
+          <w:effect w:val="none"/>
+          <w:shd w:fill="auto" w:val="clear"/>
+        </w:rPr>
+        <w:t>Elektrotehnički fakultet Sarajevo</w:t>
+      </w:r>
+    </w:p>
+    <w:p>
+      <w:pPr>
+        <w:pStyle w:val="TextBody"/>
+        <w:rPr/>
+      </w:pPr>
+      <w:r>
+        <w:rPr/>
+        <w:br/>
+      </w:r>
+      <w:bookmarkStart w:id="0" w:name="docs-internal-guid-8d932c7a-7fff-bffc-5f"/>
+      <w:bookmarkEnd w:id="0"/>
+      <w:r>
+        <w:rPr/>
+        <w:t xml:space="preserve">                                                                    </w:t>
+      </w:r>
+      <w:r>
+        <w:rPr/>
+        <w:drawing>
+          <wp:inline distT="0" distB="0" distL="0" distR="0">
+            <wp:extent cx="857250" cy="847725"/>
+            <wp:effectExtent l="0" t="0" r="0" b="0"/>
+            <wp:docPr id="1" name="Image1" descr=""/>
+            <wp:cNvGraphicFramePr>
+              <a:graphicFrameLocks xmlns:a="http://schemas.openxmlformats.org/drawingml/2006/main" noChangeAspect="1"/>
+            </wp:cNvGraphicFramePr>
+            <a:graphic xmlns:a="http://schemas.openxmlformats.org/drawingml/2006/main">
+              <a:graphicData uri="http://schemas.openxmlformats.org/drawingml/2006/picture">
+                <pic:pic xmlns:pic="http://schemas.openxmlformats.org/drawingml/2006/picture">
+                  <pic:nvPicPr>
+                    <pic:cNvPr id="1" name="Image1" descr=""/>
+                    <pic:cNvPicPr>
+                      <a:picLocks noChangeAspect="1" noChangeArrowheads="1"/>
+                    </pic:cNvPicPr>
+                  </pic:nvPicPr>
+                  <pic:blipFill>
+                    <a:blip r:embed="rId2"/>
+                    <a:stretch>
+                      <a:fillRect/>
+                    </a:stretch>
+                  </pic:blipFill>
+                  <pic:spPr bwMode="auto">
+                    <a:xfrm>
+                      <a:off x="0" y="0"/>
+                      <a:ext cx="857250" cy="847725"/>
+                    </a:xfrm>
+                    <a:prstGeom prst="rect">
+                      <a:avLst/>
+                    </a:prstGeom>
+                  </pic:spPr>
+                </pic:pic>
+              </a:graphicData>
+            </a:graphic>
+          </wp:inline>
+        </w:drawing>
+      </w:r>
+      <w:r>
+        <w:rPr/>
+        <w:br/>
+        <w:br/>
+      </w:r>
+    </w:p>
+    <w:p>
+      <w:pPr>
+        <w:pStyle w:val="TextBody"/>
+        <w:rPr/>
+      </w:pPr>
+      <w:r>
+        <w:rPr/>
+      </w:r>
+    </w:p>
+    <w:p>
+      <w:pPr>
+        <w:pStyle w:val="TextBody"/>
+        <w:bidi w:val="0"/>
+        <w:spacing w:lineRule="auto" w:line="331" w:before="0" w:after="0"/>
+        <w:jc w:val="center"/>
+        <w:rPr/>
+      </w:pPr>
+      <w:r>
+        <w:rPr>
+          <w:rFonts w:ascii="Arial" w:hAnsi="Arial"/>
+          <w:b w:val="false"/>
+          <w:i w:val="false"/>
+          <w:caps w:val="false"/>
+          <w:smallCaps w:val="false"/>
+          <w:strike w:val="false"/>
+          <w:dstrike w:val="false"/>
+          <w:color w:val="000000"/>
+          <w:sz w:val="32"/>
+          <w:u w:val="none"/>
+          <w:effect w:val="none"/>
+          <w:shd w:fill="auto" w:val="clear"/>
+        </w:rPr>
+        <w:t xml:space="preserve">Scenario broj </w:t>
+      </w:r>
+      <w:r>
+        <w:rPr>
+          <w:rFonts w:eastAsia="Calibri" w:cs="Calibri" w:ascii="Arial" w:hAnsi="Arial"/>
+          <w:b w:val="false"/>
+          <w:i w:val="false"/>
+          <w:caps w:val="false"/>
+          <w:smallCaps w:val="false"/>
+          <w:strike w:val="false"/>
+          <w:dstrike w:val="false"/>
+          <w:color w:val="000000"/>
+          <w:kern w:val="0"/>
+          <w:sz w:val="32"/>
+          <w:szCs w:val="22"/>
+          <w:u w:val="none"/>
+          <w:effect w:val="none"/>
+          <w:shd w:fill="auto" w:val="clear"/>
+          <w:lang w:val="en-US" w:eastAsia="zh-CN" w:bidi="hi-IN"/>
+        </w:rPr>
+        <w:t>3</w:t>
+      </w:r>
+    </w:p>
+    <w:p>
+      <w:pPr>
+        <w:pStyle w:val="TextBody"/>
+        <w:rPr/>
+      </w:pPr>
+      <w:r>
+        <w:rPr/>
+      </w:r>
+    </w:p>
+    <w:p>
+      <w:pPr>
+        <w:pStyle w:val="TextBody"/>
+        <w:bidi w:val="0"/>
+        <w:spacing w:lineRule="auto" w:line="331" w:before="0" w:after="0"/>
+        <w:jc w:val="center"/>
+        <w:rPr>
+          <w:rFonts w:ascii="Arial" w:hAnsi="Arial"/>
+          <w:b w:val="false"/>
+          <w:i w:val="false"/>
+          <w:caps w:val="false"/>
+          <w:smallCaps w:val="false"/>
+          <w:strike w:val="false"/>
+          <w:dstrike w:val="false"/>
+          <w:color w:val="000000"/>
+          <w:sz w:val="32"/>
+          <w:u w:val="none"/>
+          <w:effect w:val="none"/>
+          <w:shd w:fill="auto" w:val="clear"/>
+        </w:rPr>
+      </w:pPr>
+      <w:r>
+        <w:rPr>
+          <w:rFonts w:ascii="Arial" w:hAnsi="Arial"/>
+          <w:b w:val="false"/>
+          <w:i w:val="false"/>
+          <w:caps w:val="false"/>
+          <w:smallCaps w:val="false"/>
+          <w:strike w:val="false"/>
+          <w:dstrike w:val="false"/>
+          <w:color w:val="000000"/>
+          <w:sz w:val="32"/>
+          <w:u w:val="none"/>
+          <w:effect w:val="none"/>
+          <w:shd w:fill="auto" w:val="clear"/>
+        </w:rPr>
+        <w:t>OOAD 2020-2021</w:t>
+      </w:r>
+    </w:p>
+    <w:p>
+      <w:pPr>
+        <w:pStyle w:val="TextBody"/>
+        <w:rPr/>
+      </w:pPr>
+      <w:r>
+        <w:rPr/>
+        <w:br/>
+        <w:br/>
+        <w:br/>
+        <w:br/>
+        <w:br/>
+        <w:br/>
+        <w:br/>
+        <w:br/>
+        <w:br/>
+      </w:r>
+    </w:p>
+    <w:p>
+      <w:pPr>
+        <w:pStyle w:val="TextBody"/>
+        <w:bidi w:val="0"/>
+        <w:spacing w:lineRule="auto" w:line="331" w:before="0" w:after="0"/>
+        <w:jc w:val="right"/>
+        <w:rPr>
+          <w:rFonts w:ascii="Arial" w:hAnsi="Arial"/>
+          <w:b w:val="false"/>
+          <w:i w:val="false"/>
+          <w:caps w:val="false"/>
+          <w:smallCaps w:val="false"/>
+          <w:strike w:val="false"/>
+          <w:dstrike w:val="false"/>
+          <w:color w:val="000000"/>
+          <w:sz w:val="26"/>
+          <w:u w:val="none"/>
+          <w:effect w:val="none"/>
+          <w:shd w:fill="auto" w:val="clear"/>
+        </w:rPr>
+      </w:pPr>
+      <w:r>
+        <w:rPr>
+          <w:rFonts w:ascii="Arial" w:hAnsi="Arial"/>
+          <w:b w:val="false"/>
+          <w:i w:val="false"/>
+          <w:caps w:val="false"/>
+          <w:smallCaps w:val="false"/>
+          <w:strike w:val="false"/>
+          <w:dstrike w:val="false"/>
+          <w:color w:val="000000"/>
+          <w:sz w:val="26"/>
+          <w:u w:val="none"/>
+          <w:effect w:val="none"/>
+          <w:shd w:fill="auto" w:val="clear"/>
+        </w:rPr>
+      </w:r>
+    </w:p>
+    <w:p>
+      <w:pPr>
+        <w:pStyle w:val="TextBody"/>
+        <w:bidi w:val="0"/>
+        <w:spacing w:lineRule="auto" w:line="331" w:before="0" w:after="0"/>
+        <w:jc w:val="right"/>
+        <w:rPr>
+          <w:rFonts w:ascii="Arial" w:hAnsi="Arial"/>
+          <w:b w:val="false"/>
+          <w:i w:val="false"/>
+          <w:caps w:val="false"/>
+          <w:smallCaps w:val="false"/>
+          <w:strike w:val="false"/>
+          <w:dstrike w:val="false"/>
+          <w:color w:val="000000"/>
+          <w:sz w:val="26"/>
+          <w:u w:val="none"/>
+          <w:effect w:val="none"/>
+          <w:shd w:fill="auto" w:val="clear"/>
+        </w:rPr>
+      </w:pPr>
+      <w:r>
+        <w:rPr>
+          <w:rFonts w:ascii="Arial" w:hAnsi="Arial"/>
+          <w:b w:val="false"/>
+          <w:i w:val="false"/>
+          <w:caps w:val="false"/>
+          <w:smallCaps w:val="false"/>
+          <w:strike w:val="false"/>
+          <w:dstrike w:val="false"/>
+          <w:color w:val="000000"/>
+          <w:sz w:val="26"/>
+          <w:u w:val="none"/>
+          <w:effect w:val="none"/>
+          <w:shd w:fill="auto" w:val="clear"/>
+        </w:rPr>
+      </w:r>
+    </w:p>
+    <w:p>
+      <w:pPr>
+        <w:pStyle w:val="TextBody"/>
+        <w:bidi w:val="0"/>
+        <w:spacing w:lineRule="auto" w:line="331" w:before="0" w:after="0"/>
+        <w:jc w:val="right"/>
+        <w:rPr>
+          <w:rFonts w:ascii="Arial" w:hAnsi="Arial"/>
+          <w:b w:val="false"/>
+          <w:i w:val="false"/>
+          <w:caps w:val="false"/>
+          <w:smallCaps w:val="false"/>
+          <w:strike w:val="false"/>
+          <w:dstrike w:val="false"/>
+          <w:color w:val="000000"/>
+          <w:sz w:val="26"/>
+          <w:u w:val="none"/>
+          <w:effect w:val="none"/>
+          <w:shd w:fill="auto" w:val="clear"/>
+        </w:rPr>
+      </w:pPr>
+      <w:r>
+        <w:rPr>
+          <w:rFonts w:ascii="Arial" w:hAnsi="Arial"/>
+          <w:b w:val="false"/>
+          <w:i w:val="false"/>
+          <w:caps w:val="false"/>
+          <w:smallCaps w:val="false"/>
+          <w:strike w:val="false"/>
+          <w:dstrike w:val="false"/>
+          <w:color w:val="000000"/>
+          <w:sz w:val="26"/>
+          <w:u w:val="none"/>
+          <w:effect w:val="none"/>
+          <w:shd w:fill="auto" w:val="clear"/>
+        </w:rPr>
+      </w:r>
+    </w:p>
+    <w:p>
+      <w:pPr>
+        <w:pStyle w:val="TextBody"/>
+        <w:bidi w:val="0"/>
+        <w:spacing w:lineRule="auto" w:line="331" w:before="0" w:after="0"/>
+        <w:jc w:val="right"/>
+        <w:rPr>
+          <w:rFonts w:ascii="Arial" w:hAnsi="Arial"/>
+          <w:b w:val="false"/>
+          <w:i w:val="false"/>
+          <w:caps w:val="false"/>
+          <w:smallCaps w:val="false"/>
+          <w:strike w:val="false"/>
+          <w:dstrike w:val="false"/>
+          <w:color w:val="000000"/>
+          <w:sz w:val="26"/>
+          <w:u w:val="none"/>
+          <w:effect w:val="none"/>
+          <w:shd w:fill="auto" w:val="clear"/>
+        </w:rPr>
+      </w:pPr>
+      <w:r>
+        <w:rPr>
+          <w:rFonts w:ascii="Arial" w:hAnsi="Arial"/>
+          <w:b w:val="false"/>
+          <w:i w:val="false"/>
+          <w:caps w:val="false"/>
+          <w:smallCaps w:val="false"/>
+          <w:strike w:val="false"/>
+          <w:dstrike w:val="false"/>
+          <w:color w:val="000000"/>
+          <w:sz w:val="26"/>
+          <w:u w:val="none"/>
+          <w:effect w:val="none"/>
+          <w:shd w:fill="auto" w:val="clear"/>
+        </w:rPr>
+      </w:r>
+    </w:p>
+    <w:p>
+      <w:pPr>
+        <w:pStyle w:val="TextBody"/>
+        <w:bidi w:val="0"/>
+        <w:spacing w:lineRule="auto" w:line="331" w:before="0" w:after="0"/>
+        <w:jc w:val="right"/>
+        <w:rPr>
+          <w:rFonts w:ascii="Arial" w:hAnsi="Arial"/>
+          <w:b w:val="false"/>
+          <w:i w:val="false"/>
+          <w:caps w:val="false"/>
+          <w:smallCaps w:val="false"/>
+          <w:strike w:val="false"/>
+          <w:dstrike w:val="false"/>
+          <w:color w:val="000000"/>
+          <w:sz w:val="26"/>
+          <w:u w:val="none"/>
+          <w:effect w:val="none"/>
+          <w:shd w:fill="auto" w:val="clear"/>
+        </w:rPr>
+      </w:pPr>
+      <w:r>
+        <w:rPr>
+          <w:rFonts w:ascii="Arial" w:hAnsi="Arial"/>
+          <w:b w:val="false"/>
+          <w:i w:val="false"/>
+          <w:caps w:val="false"/>
+          <w:smallCaps w:val="false"/>
+          <w:strike w:val="false"/>
+          <w:dstrike w:val="false"/>
+          <w:color w:val="000000"/>
+          <w:sz w:val="26"/>
+          <w:u w:val="none"/>
+          <w:effect w:val="none"/>
+          <w:shd w:fill="auto" w:val="clear"/>
+        </w:rPr>
+        <w:t>Naziv grupe: Hilbert’s Grand Hotel</w:t>
+      </w:r>
+    </w:p>
+    <w:p>
+      <w:pPr>
+        <w:pStyle w:val="TextBody"/>
+        <w:rPr/>
+      </w:pPr>
+      <w:r>
+        <w:rPr/>
+      </w:r>
+    </w:p>
+    <w:p>
+      <w:pPr>
+        <w:pStyle w:val="TextBody"/>
+        <w:bidi w:val="0"/>
+        <w:spacing w:lineRule="auto" w:line="331" w:before="0" w:after="0"/>
+        <w:jc w:val="right"/>
+        <w:rPr>
+          <w:rFonts w:ascii="Arial" w:hAnsi="Arial"/>
+          <w:b w:val="false"/>
+          <w:i w:val="false"/>
+          <w:caps w:val="false"/>
+          <w:smallCaps w:val="false"/>
+          <w:strike w:val="false"/>
+          <w:dstrike w:val="false"/>
+          <w:color w:val="000000"/>
+          <w:sz w:val="26"/>
+          <w:u w:val="none"/>
+          <w:effect w:val="none"/>
+          <w:shd w:fill="auto" w:val="clear"/>
+        </w:rPr>
+      </w:pPr>
+      <w:r>
+        <w:rPr>
+          <w:rFonts w:ascii="Arial" w:hAnsi="Arial"/>
+          <w:b w:val="false"/>
+          <w:i w:val="false"/>
+          <w:caps w:val="false"/>
+          <w:smallCaps w:val="false"/>
+          <w:strike w:val="false"/>
+          <w:dstrike w:val="false"/>
+          <w:color w:val="000000"/>
+          <w:sz w:val="26"/>
+          <w:u w:val="none"/>
+          <w:effect w:val="none"/>
+          <w:shd w:fill="auto" w:val="clear"/>
+        </w:rPr>
+        <w:t>Članovi: Nedim Badžak</w:t>
+      </w:r>
+    </w:p>
+    <w:p>
+      <w:pPr>
+        <w:pStyle w:val="TextBody"/>
+        <w:bidi w:val="0"/>
+        <w:spacing w:lineRule="auto" w:line="331" w:before="0" w:after="0"/>
+        <w:jc w:val="right"/>
+        <w:rPr>
+          <w:rFonts w:ascii="Arial" w:hAnsi="Arial"/>
+          <w:b w:val="false"/>
+          <w:i w:val="false"/>
+          <w:caps w:val="false"/>
+          <w:smallCaps w:val="false"/>
+          <w:strike w:val="false"/>
+          <w:dstrike w:val="false"/>
+          <w:color w:val="000000"/>
+          <w:sz w:val="26"/>
+          <w:u w:val="none"/>
+          <w:effect w:val="none"/>
+          <w:shd w:fill="auto" w:val="clear"/>
+        </w:rPr>
+      </w:pPr>
+      <w:r>
+        <w:rPr>
+          <w:rFonts w:ascii="Arial" w:hAnsi="Arial"/>
+          <w:b w:val="false"/>
+          <w:i w:val="false"/>
+          <w:caps w:val="false"/>
+          <w:smallCaps w:val="false"/>
+          <w:strike w:val="false"/>
+          <w:dstrike w:val="false"/>
+          <w:color w:val="000000"/>
+          <w:sz w:val="26"/>
+          <w:u w:val="none"/>
+          <w:effect w:val="none"/>
+          <w:shd w:fill="auto" w:val="clear"/>
+        </w:rPr>
+        <w:t>Harun Alagić</w:t>
+      </w:r>
+    </w:p>
+    <w:p>
+      <w:pPr>
+        <w:pStyle w:val="TextBody"/>
+        <w:bidi w:val="0"/>
+        <w:spacing w:lineRule="auto" w:line="331" w:before="0" w:after="0"/>
+        <w:jc w:val="right"/>
+        <w:rPr>
+          <w:rFonts w:ascii="Arial" w:hAnsi="Arial"/>
+          <w:b w:val="false"/>
+          <w:i w:val="false"/>
+          <w:caps w:val="false"/>
+          <w:smallCaps w:val="false"/>
+          <w:strike w:val="false"/>
+          <w:dstrike w:val="false"/>
+          <w:color w:val="000000"/>
+          <w:sz w:val="26"/>
+          <w:u w:val="none"/>
+          <w:effect w:val="none"/>
+          <w:shd w:fill="auto" w:val="clear"/>
+        </w:rPr>
+      </w:pPr>
+      <w:r>
+        <w:rPr>
+          <w:rFonts w:ascii="Arial" w:hAnsi="Arial"/>
+          <w:b w:val="false"/>
+          <w:i w:val="false"/>
+          <w:caps w:val="false"/>
+          <w:smallCaps w:val="false"/>
+          <w:strike w:val="false"/>
+          <w:dstrike w:val="false"/>
+          <w:color w:val="000000"/>
+          <w:sz w:val="26"/>
+          <w:u w:val="none"/>
+          <w:effect w:val="none"/>
+          <w:shd w:fill="auto" w:val="clear"/>
+        </w:rPr>
+        <w:t>Emil Fejzagić</w:t>
+      </w:r>
+    </w:p>
+    <w:p>
+      <w:pPr>
+        <w:pStyle w:val="TextBody"/>
+        <w:bidi w:val="0"/>
+        <w:spacing w:lineRule="auto" w:line="331" w:before="0" w:after="0"/>
+        <w:jc w:val="right"/>
+        <w:rPr>
+          <w:rFonts w:ascii="Arial" w:hAnsi="Arial"/>
+          <w:b w:val="false"/>
+          <w:i w:val="false"/>
+          <w:caps w:val="false"/>
+          <w:smallCaps w:val="false"/>
+          <w:strike w:val="false"/>
+          <w:dstrike w:val="false"/>
+          <w:color w:val="000000"/>
+          <w:sz w:val="26"/>
+          <w:u w:val="none"/>
+          <w:effect w:val="none"/>
+          <w:shd w:fill="auto" w:val="clear"/>
+        </w:rPr>
+      </w:pPr>
+      <w:r>
+        <w:rPr>
+          <w:rFonts w:ascii="Arial" w:hAnsi="Arial"/>
+          <w:b w:val="false"/>
+          <w:i w:val="false"/>
+          <w:caps w:val="false"/>
+          <w:smallCaps w:val="false"/>
+          <w:strike w:val="false"/>
+          <w:dstrike w:val="false"/>
+          <w:color w:val="000000"/>
+          <w:sz w:val="26"/>
+          <w:u w:val="none"/>
+          <w:effect w:val="none"/>
+          <w:shd w:fill="auto" w:val="clear"/>
+        </w:rPr>
+      </w:r>
+    </w:p>
+    <w:p>
+      <w:pPr>
         <w:pStyle w:val="Normal"/>
         <w:bidi w:val="0"/>
         <w:jc w:val="left"/>
@@ -11,19 +600,7 @@
       </w:pPr>
       <w:r>
         <w:rPr/>
-        <w:t xml:space="preserve">Scenario broj 3: </w:t>
-      </w:r>
-      <w:r>
-        <w:rPr/>
-        <w:t xml:space="preserve">Odjava </w:t>
-      </w:r>
-      <w:r>
-        <w:rPr/>
-        <w:t>rezervacije</w:t>
-      </w:r>
-      <w:r>
-        <w:rPr/>
-        <w:t>:</w:t>
+        <w:t>Scenario broj 3: Odjava rezervacije:</w:t>
       </w:r>
     </w:p>
     <w:p>
@@ -1747,7 +2324,7 @@
       </w:pPr>
       <w:r>
         <w:rPr/>
-        <w:t>Tok događaja – Neuspješan završetak</w:t>
+        <w:t>Tok događaja – Neuspješan završetak (npr. Prekasno podnesen zahtjev)</w:t>
       </w:r>
     </w:p>
     <w:p>

</xml_diff>